<commit_message>
Fixed path bug and changed resume generator a bit
</commit_message>
<xml_diff>
--- a/src/businesstemplates/templates/Resume Template.docx
+++ b/src/businesstemplates/templates/Resume Template.docx
@@ -8,7 +8,7 @@
         <w:rPr>
           <w:rFonts w:cs="Times New Roman"/>
           <w:b/>
-          <w:sz w:val="48"/>
+          <w:sz w:val="72"/>
           <w:szCs w:val="24"/>
           <w:lang w:val="en-US"/>
         </w:rPr>
@@ -16,6 +16,7 @@
       <w:r>
         <w:rPr>
           <w:b/>
+          <w:sz w:val="36"/>
         </w:rPr>
         <w:t>Template Name</w:t>
       </w:r>
@@ -177,7 +178,8 @@
       <w:tr>
         <w:tc>
           <w:tcPr>
-            <w:tcW w:w="4673" w:type="dxa"/>
+            <w:tcW w:w="9016" w:type="dxa"/>
+            <w:gridSpan w:val="2"/>
             <w:tcBorders>
               <w:top w:val="single" w:sz="4" w:space="0" w:color="FFFFFF"/>
               <w:left w:val="single" w:sz="4" w:space="0" w:color="FFFFFF"/>
@@ -191,28 +193,61 @@
                 <w:rFonts w:cs="Times New Roman"/>
               </w:rPr>
             </w:pPr>
-          </w:p>
-        </w:tc>
-        <w:tc>
-          <w:tcPr>
-            <w:tcW w:w="4343" w:type="dxa"/>
-            <w:tcBorders>
-              <w:top w:val="single" w:sz="4" w:space="0" w:color="FFFFFF" w:themeColor="background1"/>
-              <w:left w:val="single" w:sz="4" w:space="0" w:color="FFFFFF"/>
-              <w:bottom w:val="single" w:sz="4" w:space="0" w:color="FFFFFF"/>
-              <w:right w:val="single" w:sz="4" w:space="0" w:color="FFFFFF"/>
-            </w:tcBorders>
-          </w:tcPr>
-          <w:p>
-            <w:pPr>
-              <w:rPr>
-                <w:rFonts w:cs="Times New Roman"/>
-              </w:rPr>
-            </w:pPr>
+            <w:r>
+              <w:t>Address:</w:t>
+            </w:r>
+            <w:bookmarkStart w:id="0" w:name="_GoBack"/>
+            <w:bookmarkEnd w:id="0"/>
           </w:p>
         </w:tc>
       </w:tr>
     </w:tbl>
+    <w:p>
+      <w:pPr>
+        <w:rPr>
+          <w:rFonts w:cs="Times New Roman"/>
+          <w:b/>
+          <w:szCs w:val="24"/>
+          <w:lang w:val="en-US"/>
+        </w:rPr>
+      </w:pPr>
+    </w:p>
+    <w:p>
+      <w:pPr>
+        <w:rPr>
+          <w:rFonts w:cs="Times New Roman"/>
+          <w:b/>
+          <w:szCs w:val="24"/>
+          <w:lang w:val="en-US"/>
+        </w:rPr>
+      </w:pPr>
+      <w:r>
+        <w:rPr>
+          <w:rFonts w:cs="Times New Roman"/>
+          <w:b/>
+          <w:szCs w:val="24"/>
+          <w:lang w:val="en-US"/>
+        </w:rPr>
+        <w:t>OBJECTIVE</w:t>
+      </w:r>
+    </w:p>
+    <w:p>
+      <w:pPr>
+        <w:rPr>
+          <w:rFonts w:cs="Times New Roman"/>
+          <w:szCs w:val="24"/>
+          <w:lang w:val="en-US"/>
+        </w:rPr>
+      </w:pPr>
+      <w:r>
+        <w:rPr>
+          <w:rFonts w:cs="Times New Roman"/>
+          <w:szCs w:val="24"/>
+          <w:lang w:val="en-US"/>
+        </w:rPr>
+        <w:t>Template Objective</w:t>
+      </w:r>
+    </w:p>
     <w:p>
       <w:pPr>
         <w:rPr>
@@ -316,8 +351,17 @@
                 <w:szCs w:val="24"/>
                 <w:lang w:val="en-US"/>
               </w:rPr>
-              <w:t>Year of graduation</w:t>
+              <w:t xml:space="preserve">Year of </w:t>
             </w:r>
+            <w:r>
+              <w:rPr>
+                <w:rFonts w:cs="Times New Roman"/>
+                <w:b/>
+                <w:szCs w:val="24"/>
+                <w:lang w:val="en-US"/>
+              </w:rPr>
+              <w:t>Passing</w:t>
+            </w:r>
           </w:p>
         </w:tc>
         <w:tc>
@@ -340,7 +384,25 @@
                 <w:szCs w:val="24"/>
                 <w:lang w:val="en-US"/>
               </w:rPr>
-              <w:t>% obtained</w:t>
+              <w:t>%</w:t>
+            </w:r>
+            <w:r>
+              <w:rPr>
+                <w:rFonts w:cs="Times New Roman"/>
+                <w:b/>
+                <w:szCs w:val="24"/>
+                <w:lang w:val="en-US"/>
+              </w:rPr>
+              <w:t xml:space="preserve"> O</w:t>
+            </w:r>
+            <w:r>
+              <w:rPr>
+                <w:rFonts w:cs="Times New Roman"/>
+                <w:b/>
+                <w:szCs w:val="24"/>
+                <w:lang w:val="en-US"/>
+              </w:rPr>
+              <w:t>btained</w:t>
             </w:r>
           </w:p>
         </w:tc>
@@ -622,29 +684,7 @@
         </w:tc>
       </w:tr>
     </w:tbl>
-    <w:p>
-      <w:pPr>
-        <w:rPr>
-          <w:rFonts w:cs="Times New Roman"/>
-          <w:szCs w:val="24"/>
-          <w:lang w:val="en-US"/>
-        </w:rPr>
-      </w:pPr>
-      <w:bookmarkStart w:id="0" w:name="_GoBack"/>
-      <w:bookmarkEnd w:id="0"/>
-    </w:p>
-    <w:p>
-      <w:pPr>
-        <w:rPr>
-          <w:rFonts w:cs="Times New Roman"/>
-          <w:szCs w:val="24"/>
-          <w:lang w:val="en-US"/>
-        </w:rPr>
-      </w:pPr>
-      <w:r>
-        <w:t>Template Objective</w:t>
-      </w:r>
-    </w:p>
+    <w:p/>
     <w:p>
       <w:r>
         <w:rPr>

</xml_diff>